<commit_message>
Se ecp 3 modified
</commit_message>
<xml_diff>
--- a/5th SEM/SE/Experiments/Exp3/ManishJadhav_2023301005_SeEXP3.docx
+++ b/5th SEM/SE/Experiments/Exp3/ManishJadhav_2023301005_SeEXP3.docx
@@ -1387,7 +1387,7 @@
               <w:pStyle w:val="TableParagraph"/>
               <w:numPr>
                 <w:ilvl w:val="0"/>
-                <w:numId w:val="6"/>
+                <w:numId w:val="10"/>
               </w:numPr>
               <w:tabs>
                 <w:tab w:val="left" w:pos="459"/>
@@ -1403,7 +1403,7 @@
                 <w:sz w:val="24"/>
                 <w:lang w:val="en-IN"/>
               </w:rPr>
-              <w:t>Challenges are addressed by the HMS.</w:t>
+              <w:t xml:space="preserve">Hostel administrator approves the student allotment. </w:t>
             </w:r>
           </w:p>
           <w:p>
@@ -1411,7 +1411,7 @@
               <w:pStyle w:val="TableParagraph"/>
               <w:numPr>
                 <w:ilvl w:val="0"/>
-                <w:numId w:val="6"/>
+                <w:numId w:val="10"/>
               </w:numPr>
               <w:tabs>
                 <w:tab w:val="left" w:pos="459"/>
@@ -1427,7 +1427,7 @@
                 <w:sz w:val="24"/>
                 <w:lang w:val="en-IN"/>
               </w:rPr>
-              <w:t>Hostels are efficiently managed using the system.</w:t>
+              <w:t xml:space="preserve">User can check the room occupancy. </w:t>
             </w:r>
           </w:p>
           <w:p>
@@ -1435,7 +1435,7 @@
               <w:pStyle w:val="TableParagraph"/>
               <w:numPr>
                 <w:ilvl w:val="0"/>
-                <w:numId w:val="6"/>
+                <w:numId w:val="10"/>
               </w:numPr>
               <w:tabs>
                 <w:tab w:val="left" w:pos="459"/>
@@ -1451,7 +1451,7 @@
                 <w:sz w:val="24"/>
                 <w:lang w:val="en-IN"/>
               </w:rPr>
-              <w:t>The focus is on enhancing student satisfaction.</w:t>
+              <w:t xml:space="preserve">Students make payment for the hostel. </w:t>
             </w:r>
           </w:p>
           <w:p>
@@ -1459,7 +1459,7 @@
               <w:pStyle w:val="TableParagraph"/>
               <w:numPr>
                 <w:ilvl w:val="0"/>
-                <w:numId w:val="6"/>
+                <w:numId w:val="10"/>
               </w:numPr>
               <w:tabs>
                 <w:tab w:val="left" w:pos="459"/>
@@ -1475,7 +1475,7 @@
                 <w:sz w:val="24"/>
                 <w:lang w:val="en-IN"/>
               </w:rPr>
-              <w:t>Student satisfaction is enhanced through optimized services.</w:t>
+              <w:t xml:space="preserve">Allotments have start date and end date. </w:t>
             </w:r>
           </w:p>
           <w:p>
@@ -1483,7 +1483,7 @@
               <w:pStyle w:val="TableParagraph"/>
               <w:numPr>
                 <w:ilvl w:val="0"/>
-                <w:numId w:val="6"/>
+                <w:numId w:val="10"/>
               </w:numPr>
               <w:tabs>
                 <w:tab w:val="left" w:pos="459"/>
@@ -1499,7 +1499,7 @@
                 <w:sz w:val="24"/>
                 <w:lang w:val="en-IN"/>
               </w:rPr>
-              <w:t>The solution provides comprehensive management capabilities.</w:t>
+              <w:t xml:space="preserve">Hostel administrator handles complaints of the user. </w:t>
             </w:r>
           </w:p>
           <w:p>
@@ -1507,7 +1507,7 @@
               <w:pStyle w:val="TableParagraph"/>
               <w:numPr>
                 <w:ilvl w:val="0"/>
-                <w:numId w:val="6"/>
+                <w:numId w:val="10"/>
               </w:numPr>
               <w:tabs>
                 <w:tab w:val="left" w:pos="459"/>
@@ -1523,7 +1523,7 @@
                 <w:sz w:val="24"/>
                 <w:lang w:val="en-IN"/>
               </w:rPr>
-              <w:t>User management is offered for administrators, students, and visitors.</w:t>
+              <w:t xml:space="preserve">Students creates student ID. </w:t>
             </w:r>
           </w:p>
           <w:p>
@@ -1531,7 +1531,7 @@
               <w:pStyle w:val="TableParagraph"/>
               <w:numPr>
                 <w:ilvl w:val="0"/>
-                <w:numId w:val="6"/>
+                <w:numId w:val="10"/>
               </w:numPr>
               <w:tabs>
                 <w:tab w:val="left" w:pos="459"/>
@@ -1547,7 +1547,23 @@
                 <w:sz w:val="24"/>
                 <w:lang w:val="en-IN"/>
               </w:rPr>
-              <w:t>Administrators manage user data and system configurations.</w:t>
+              <w:t xml:space="preserve">Payment </w:t>
+            </w:r>
+            <w:proofErr w:type="gramStart"/>
+            <w:r>
+              <w:rPr>
+                <w:sz w:val="24"/>
+                <w:lang w:val="en-IN"/>
+              </w:rPr>
+              <w:t>have</w:t>
+            </w:r>
+            <w:proofErr w:type="gramEnd"/>
+            <w:r>
+              <w:rPr>
+                <w:sz w:val="24"/>
+                <w:lang w:val="en-IN"/>
+              </w:rPr>
+              <w:t xml:space="preserve"> a payment ID. </w:t>
             </w:r>
           </w:p>
           <w:p>
@@ -1555,7 +1571,7 @@
               <w:pStyle w:val="TableParagraph"/>
               <w:numPr>
                 <w:ilvl w:val="0"/>
-                <w:numId w:val="6"/>
+                <w:numId w:val="10"/>
               </w:numPr>
               <w:tabs>
                 <w:tab w:val="left" w:pos="459"/>
@@ -1571,8 +1587,7 @@
                 <w:sz w:val="24"/>
                 <w:lang w:val="en-IN"/>
               </w:rPr>
-              <w:lastRenderedPageBreak/>
-              <w:t>Students can book rooms and manage their profiles.</w:t>
+              <w:t xml:space="preserve">User can update their profile information. </w:t>
             </w:r>
           </w:p>
           <w:p>
@@ -1580,7 +1595,7 @@
               <w:pStyle w:val="TableParagraph"/>
               <w:numPr>
                 <w:ilvl w:val="0"/>
-                <w:numId w:val="6"/>
+                <w:numId w:val="10"/>
               </w:numPr>
               <w:tabs>
                 <w:tab w:val="left" w:pos="459"/>
@@ -1591,12 +1606,21 @@
                 <w:lang w:val="en-IN"/>
               </w:rPr>
             </w:pPr>
-            <w:r>
-              <w:rPr>
-                <w:sz w:val="24"/>
-                <w:lang w:val="en-IN"/>
-              </w:rPr>
-              <w:t>Visitors are managed for temporary stays and bookings.</w:t>
+            <w:proofErr w:type="gramStart"/>
+            <w:r>
+              <w:rPr>
+                <w:sz w:val="24"/>
+                <w:lang w:val="en-IN"/>
+              </w:rPr>
+              <w:t>Students</w:t>
+            </w:r>
+            <w:proofErr w:type="gramEnd"/>
+            <w:r>
+              <w:rPr>
+                <w:sz w:val="24"/>
+                <w:lang w:val="en-IN"/>
+              </w:rPr>
+              <w:t xml:space="preserve"> requests for room. </w:t>
             </w:r>
           </w:p>
           <w:p>
@@ -1604,7 +1628,7 @@
               <w:pStyle w:val="TableParagraph"/>
               <w:numPr>
                 <w:ilvl w:val="0"/>
-                <w:numId w:val="6"/>
+                <w:numId w:val="10"/>
               </w:numPr>
               <w:tabs>
                 <w:tab w:val="left" w:pos="459"/>
@@ -1620,391 +1644,8 @@
                 <w:sz w:val="24"/>
                 <w:lang w:val="en-IN"/>
               </w:rPr>
-              <w:t>Room booking is simplified through the system.</w:t>
-            </w:r>
-          </w:p>
-          <w:p>
-            <w:pPr>
-              <w:pStyle w:val="TableParagraph"/>
-              <w:numPr>
-                <w:ilvl w:val="0"/>
-                <w:numId w:val="6"/>
-              </w:numPr>
-              <w:tabs>
-                <w:tab w:val="left" w:pos="459"/>
-              </w:tabs>
-              <w:spacing w:before="26"/>
-              <w:rPr>
-                <w:sz w:val="24"/>
-                <w:lang w:val="en-IN"/>
-              </w:rPr>
-            </w:pPr>
-            <w:r>
-              <w:rPr>
-                <w:sz w:val="24"/>
-                <w:lang w:val="en-IN"/>
-              </w:rPr>
-              <w:t>Check-in and check-out processes are facilitated smoothly.</w:t>
-            </w:r>
-          </w:p>
-          <w:p>
-            <w:pPr>
-              <w:pStyle w:val="TableParagraph"/>
-              <w:numPr>
-                <w:ilvl w:val="0"/>
-                <w:numId w:val="6"/>
-              </w:numPr>
-              <w:tabs>
-                <w:tab w:val="left" w:pos="459"/>
-              </w:tabs>
-              <w:spacing w:before="26"/>
-              <w:rPr>
-                <w:sz w:val="24"/>
-                <w:lang w:val="en-IN"/>
-              </w:rPr>
-            </w:pPr>
-            <w:r>
-              <w:rPr>
-                <w:sz w:val="24"/>
-                <w:lang w:val="en-IN"/>
-              </w:rPr>
-              <w:t>Billing is managed efficiently by the system.</w:t>
-            </w:r>
-          </w:p>
-          <w:p>
-            <w:pPr>
-              <w:pStyle w:val="TableParagraph"/>
-              <w:numPr>
-                <w:ilvl w:val="0"/>
-                <w:numId w:val="6"/>
-              </w:numPr>
-              <w:tabs>
-                <w:tab w:val="left" w:pos="459"/>
-              </w:tabs>
-              <w:spacing w:before="26"/>
-              <w:rPr>
-                <w:sz w:val="24"/>
-                <w:lang w:val="en-IN"/>
-              </w:rPr>
-            </w:pPr>
-            <w:r>
-              <w:rPr>
-                <w:sz w:val="24"/>
-                <w:lang w:val="en-IN"/>
-              </w:rPr>
-              <w:t>Payments are processed and tracked automatically.</w:t>
-            </w:r>
-          </w:p>
-          <w:p>
-            <w:pPr>
-              <w:pStyle w:val="TableParagraph"/>
-              <w:numPr>
-                <w:ilvl w:val="0"/>
-                <w:numId w:val="6"/>
-              </w:numPr>
-              <w:tabs>
-                <w:tab w:val="left" w:pos="459"/>
-              </w:tabs>
-              <w:spacing w:before="26"/>
-              <w:rPr>
-                <w:sz w:val="24"/>
-                <w:lang w:val="en-IN"/>
-              </w:rPr>
-            </w:pPr>
-            <w:r>
-              <w:rPr>
-                <w:sz w:val="24"/>
-                <w:lang w:val="en-IN"/>
-              </w:rPr>
-              <w:t>Room availability is monitored in real-time.</w:t>
-            </w:r>
-          </w:p>
-          <w:p>
-            <w:pPr>
-              <w:pStyle w:val="TableParagraph"/>
-              <w:numPr>
-                <w:ilvl w:val="0"/>
-                <w:numId w:val="6"/>
-              </w:numPr>
-              <w:tabs>
-                <w:tab w:val="left" w:pos="459"/>
-              </w:tabs>
-              <w:spacing w:before="26"/>
-              <w:rPr>
-                <w:sz w:val="24"/>
-                <w:lang w:val="en-IN"/>
-              </w:rPr>
-            </w:pPr>
-            <w:r>
-              <w:rPr>
-                <w:sz w:val="24"/>
-                <w:lang w:val="en-IN"/>
-              </w:rPr>
-              <w:t>Student profiles are maintained securely.</w:t>
-            </w:r>
-          </w:p>
-          <w:p>
-            <w:pPr>
-              <w:pStyle w:val="TableParagraph"/>
-              <w:numPr>
-                <w:ilvl w:val="0"/>
-                <w:numId w:val="6"/>
-              </w:numPr>
-              <w:tabs>
-                <w:tab w:val="left" w:pos="459"/>
-              </w:tabs>
-              <w:spacing w:before="26"/>
-              <w:rPr>
-                <w:sz w:val="24"/>
-                <w:lang w:val="en-IN"/>
-              </w:rPr>
-            </w:pPr>
-            <w:r>
-              <w:rPr>
-                <w:sz w:val="24"/>
-                <w:lang w:val="en-IN"/>
-              </w:rPr>
-              <w:t>Reporting and analytics tools are provided for insights and management.</w:t>
-            </w:r>
-          </w:p>
-          <w:p>
-            <w:pPr>
-              <w:pStyle w:val="TableParagraph"/>
-              <w:numPr>
-                <w:ilvl w:val="0"/>
-                <w:numId w:val="6"/>
-              </w:numPr>
-              <w:tabs>
-                <w:tab w:val="left" w:pos="459"/>
-              </w:tabs>
-              <w:spacing w:before="26"/>
-              <w:rPr>
-                <w:sz w:val="24"/>
-                <w:lang w:val="en-IN"/>
-              </w:rPr>
-            </w:pPr>
-            <w:r>
-              <w:rPr>
-                <w:sz w:val="24"/>
-                <w:lang w:val="en-IN"/>
-              </w:rPr>
-              <w:t>The system ensures data security and privacy compliance.</w:t>
-            </w:r>
-          </w:p>
-          <w:p>
-            <w:pPr>
-              <w:pStyle w:val="TableParagraph"/>
-              <w:numPr>
-                <w:ilvl w:val="0"/>
-                <w:numId w:val="6"/>
-              </w:numPr>
-              <w:tabs>
-                <w:tab w:val="left" w:pos="459"/>
-              </w:tabs>
-              <w:spacing w:before="26"/>
-              <w:rPr>
-                <w:sz w:val="24"/>
-                <w:lang w:val="en-IN"/>
-              </w:rPr>
-            </w:pPr>
-            <w:r>
-              <w:rPr>
-                <w:sz w:val="24"/>
-                <w:lang w:val="en-IN"/>
-              </w:rPr>
-              <w:t>Data security is ensured by the system.</w:t>
-            </w:r>
-          </w:p>
-          <w:p>
-            <w:pPr>
-              <w:pStyle w:val="TableParagraph"/>
-              <w:numPr>
-                <w:ilvl w:val="0"/>
-                <w:numId w:val="6"/>
-              </w:numPr>
-              <w:tabs>
-                <w:tab w:val="left" w:pos="459"/>
-              </w:tabs>
-              <w:spacing w:before="26"/>
-              <w:rPr>
-                <w:sz w:val="24"/>
-                <w:lang w:val="en-IN"/>
-              </w:rPr>
-            </w:pPr>
-            <w:r>
-              <w:rPr>
-                <w:sz w:val="24"/>
-                <w:lang w:val="en-IN"/>
-              </w:rPr>
-              <w:t>Privacy compliance is maintained through system protocols.</w:t>
-            </w:r>
-          </w:p>
-          <w:p>
-            <w:pPr>
-              <w:pStyle w:val="TableParagraph"/>
-              <w:numPr>
-                <w:ilvl w:val="0"/>
-                <w:numId w:val="6"/>
-              </w:numPr>
-              <w:tabs>
-                <w:tab w:val="left" w:pos="459"/>
-              </w:tabs>
-              <w:spacing w:before="26"/>
-              <w:rPr>
-                <w:sz w:val="24"/>
-                <w:lang w:val="en-IN"/>
-              </w:rPr>
-            </w:pPr>
-            <w:r>
-              <w:rPr>
-                <w:sz w:val="24"/>
-                <w:lang w:val="en-IN"/>
-              </w:rPr>
-              <w:t>The interface is designed to be user-friendly.</w:t>
-            </w:r>
-          </w:p>
-          <w:p>
-            <w:pPr>
-              <w:pStyle w:val="TableParagraph"/>
-              <w:numPr>
-                <w:ilvl w:val="0"/>
-                <w:numId w:val="6"/>
-              </w:numPr>
-              <w:tabs>
-                <w:tab w:val="left" w:pos="459"/>
-              </w:tabs>
-              <w:spacing w:before="26"/>
-              <w:rPr>
-                <w:sz w:val="24"/>
-                <w:lang w:val="en-IN"/>
-              </w:rPr>
-            </w:pPr>
-            <w:r>
-              <w:rPr>
-                <w:sz w:val="24"/>
-                <w:lang w:val="en-IN"/>
-              </w:rPr>
-              <w:t>The web app allows access to the system.</w:t>
-            </w:r>
-          </w:p>
-          <w:p>
-            <w:pPr>
-              <w:pStyle w:val="TableParagraph"/>
-              <w:numPr>
-                <w:ilvl w:val="0"/>
-                <w:numId w:val="6"/>
-              </w:numPr>
-              <w:tabs>
-                <w:tab w:val="left" w:pos="459"/>
-              </w:tabs>
-              <w:spacing w:before="26"/>
-              <w:rPr>
-                <w:sz w:val="24"/>
-                <w:lang w:val="en-IN"/>
-              </w:rPr>
-            </w:pPr>
-            <w:r>
-              <w:rPr>
-                <w:sz w:val="24"/>
-                <w:lang w:val="en-IN"/>
-              </w:rPr>
-              <w:t>Administrative tasks are automated by the system.</w:t>
-            </w:r>
-          </w:p>
-          <w:p>
-            <w:pPr>
-              <w:pStyle w:val="TableParagraph"/>
-              <w:numPr>
-                <w:ilvl w:val="0"/>
-                <w:numId w:val="6"/>
-              </w:numPr>
-              <w:tabs>
-                <w:tab w:val="left" w:pos="459"/>
-              </w:tabs>
-              <w:spacing w:before="26"/>
-              <w:rPr>
-                <w:sz w:val="24"/>
-                <w:lang w:val="en-IN"/>
-              </w:rPr>
-            </w:pPr>
-            <w:r>
-              <w:rPr>
-                <w:sz w:val="24"/>
-                <w:lang w:val="en-IN"/>
-              </w:rPr>
-              <w:t>Room management is optimized to enhance efficiency.</w:t>
-            </w:r>
-          </w:p>
-          <w:p>
-            <w:pPr>
-              <w:pStyle w:val="TableParagraph"/>
-              <w:numPr>
-                <w:ilvl w:val="0"/>
-                <w:numId w:val="6"/>
-              </w:numPr>
-              <w:tabs>
-                <w:tab w:val="left" w:pos="459"/>
-              </w:tabs>
-              <w:spacing w:before="26"/>
-              <w:rPr>
-                <w:sz w:val="24"/>
-                <w:lang w:val="en-IN"/>
-              </w:rPr>
-            </w:pPr>
-            <w:r>
-              <w:rPr>
-                <w:sz w:val="24"/>
-                <w:lang w:val="en-IN"/>
-              </w:rPr>
-              <w:t>Hostel owners benefit from streamlined operations.</w:t>
-            </w:r>
-          </w:p>
-          <w:p>
-            <w:pPr>
-              <w:pStyle w:val="TableParagraph"/>
-              <w:numPr>
-                <w:ilvl w:val="0"/>
-                <w:numId w:val="6"/>
-              </w:numPr>
-              <w:tabs>
-                <w:tab w:val="left" w:pos="459"/>
-              </w:tabs>
-              <w:spacing w:before="26"/>
-              <w:rPr>
-                <w:sz w:val="24"/>
-                <w:lang w:val="en-IN"/>
-              </w:rPr>
-            </w:pPr>
-            <w:r>
-              <w:rPr>
-                <w:sz w:val="24"/>
-                <w:lang w:val="en-IN"/>
-              </w:rPr>
-              <w:t>The experience for students is improved through efficient management.</w:t>
-            </w:r>
-          </w:p>
-          <w:p>
-            <w:pPr>
-              <w:pStyle w:val="TableParagraph"/>
-              <w:numPr>
-                <w:ilvl w:val="0"/>
-                <w:numId w:val="6"/>
-              </w:numPr>
-              <w:tabs>
-                <w:tab w:val="left" w:pos="459"/>
-              </w:tabs>
-              <w:spacing w:before="26"/>
-              <w:rPr>
-                <w:sz w:val="24"/>
-                <w:lang w:val="en-IN"/>
-              </w:rPr>
-            </w:pPr>
-            <w:r>
-              <w:rPr>
-                <w:sz w:val="24"/>
-                <w:lang w:val="en-IN"/>
-              </w:rPr>
-              <w:t>Operations are modernized by the system.</w:t>
+              <w:lastRenderedPageBreak/>
+              <w:t xml:space="preserve"> Hostel administrator manages room.</w:t>
             </w:r>
           </w:p>
         </w:tc>
@@ -2496,12 +2137,6 @@
           <w:cols w:space="720"/>
         </w:sectPr>
       </w:pPr>
-      <w:r>
-        <w:rPr>
-          <w:sz w:val="24"/>
-        </w:rPr>
-        <w:t>w</w:t>
-      </w:r>
     </w:p>
     <w:p>
       <w:pPr>
@@ -5926,6 +5561,119 @@
 <file path=word/numbering.xml><?xml version="1.0" encoding="utf-8"?>
 <w:numbering xmlns:wpc="http://schemas.microsoft.com/office/word/2010/wordprocessingCanvas" xmlns:cx="http://schemas.microsoft.com/office/drawing/2014/chartex" xmlns:cx1="http://schemas.microsoft.com/office/drawing/2015/9/8/chartex" xmlns:cx2="http://schemas.microsoft.com/office/drawing/2015/10/21/chartex" xmlns:cx3="http://schemas.microsoft.com/office/drawing/2016/5/9/chartex" xmlns:cx4="http://schemas.microsoft.com/office/drawing/2016/5/10/chartex" xmlns:cx5="http://schemas.microsoft.com/office/drawing/2016/5/11/chartex" xmlns:cx6="http://schemas.microsoft.com/office/drawing/2016/5/12/chartex" xmlns:cx7="http://schemas.microsoft.com/office/drawing/2016/5/13/chartex" xmlns:cx8="http://schemas.microsoft.com/office/drawing/2016/5/14/chartex" xmlns:mc="http://schemas.openxmlformats.org/markup-compatibility/2006" xmlns:aink="http://schemas.microsoft.com/office/drawing/2016/ink" xmlns:am3d="http://schemas.microsoft.com/office/drawing/2017/model3d" xmlns:o="urn:schemas-microsoft-com:office:office" xmlns:oel="http://schemas.microsoft.com/office/2019/extlst" xmlns:r="http://schemas.openxmlformats.org/officeDocument/2006/relationships" xmlns:m="http://schemas.openxmlformats.org/officeDocument/2006/math" xmlns:v="urn:schemas-microsoft-com:vml" xmlns:wp14="http://schemas.microsoft.com/office/word/2010/wordprocessingDrawing" xmlns:wp="http://schemas.openxmlformats.org/drawingml/2006/wordprocessingDrawing" xmlns:w10="urn:schemas-microsoft-com:office:word" xmlns:w="http://schemas.openxmlformats.org/wordprocessingml/2006/main" xmlns:w14="http://schemas.microsoft.com/office/word/2010/wordml" xmlns:w15="http://schemas.microsoft.com/office/word/2012/wordml" xmlns:w16cex="http://schemas.microsoft.com/office/word/2018/wordml/cex" xmlns:w16cid="http://schemas.microsoft.com/office/word/2016/wordml/cid" xmlns:w16="http://schemas.microsoft.com/office/word/2018/wordml" xmlns:w16du="http://schemas.microsoft.com/office/word/2023/wordml/word16du" xmlns:w16sdtdh="http://schemas.microsoft.com/office/word/2020/wordml/sdtdatahash" xmlns:w16se="http://schemas.microsoft.com/office/word/2015/wordml/symex" xmlns:wpg="http://schemas.microsoft.com/office/word/2010/wordprocessingGroup" xmlns:wpi="http://schemas.microsoft.com/office/word/2010/wordprocessingInk" xmlns:wne="http://schemas.microsoft.com/office/word/2006/wordml" xmlns:wps="http://schemas.microsoft.com/office/word/2010/wordprocessingShape" mc:Ignorable="w14 w15 w16se w16cid w16 w16cex w16sdtdh w16du wp14">
   <w:abstractNum w:abstractNumId="0" w15:restartNumberingAfterBreak="0">
+    <w:nsid w:val="2A7B659B"/>
+    <w:multiLevelType w:val="hybridMultilevel"/>
+    <w:tmpl w:val="7AD81AD0"/>
+    <w:lvl w:ilvl="0" w:tplc="40090001">
+      <w:start w:val="1"/>
+      <w:numFmt w:val="bullet"/>
+      <w:lvlText w:val=""/>
+      <w:lvlJc w:val="left"/>
+      <w:pPr>
+        <w:ind w:left="920" w:hanging="360"/>
+      </w:pPr>
+      <w:rPr>
+        <w:rFonts w:ascii="Symbol" w:hAnsi="Symbol" w:hint="default"/>
+      </w:rPr>
+    </w:lvl>
+    <w:lvl w:ilvl="1" w:tplc="40090003" w:tentative="1">
+      <w:start w:val="1"/>
+      <w:numFmt w:val="bullet"/>
+      <w:lvlText w:val="o"/>
+      <w:lvlJc w:val="left"/>
+      <w:pPr>
+        <w:ind w:left="1640" w:hanging="360"/>
+      </w:pPr>
+      <w:rPr>
+        <w:rFonts w:ascii="Courier New" w:hAnsi="Courier New" w:cs="Courier New" w:hint="default"/>
+      </w:rPr>
+    </w:lvl>
+    <w:lvl w:ilvl="2" w:tplc="40090005" w:tentative="1">
+      <w:start w:val="1"/>
+      <w:numFmt w:val="bullet"/>
+      <w:lvlText w:val=""/>
+      <w:lvlJc w:val="left"/>
+      <w:pPr>
+        <w:ind w:left="2360" w:hanging="360"/>
+      </w:pPr>
+      <w:rPr>
+        <w:rFonts w:ascii="Wingdings" w:hAnsi="Wingdings" w:hint="default"/>
+      </w:rPr>
+    </w:lvl>
+    <w:lvl w:ilvl="3" w:tplc="40090001" w:tentative="1">
+      <w:start w:val="1"/>
+      <w:numFmt w:val="bullet"/>
+      <w:lvlText w:val=""/>
+      <w:lvlJc w:val="left"/>
+      <w:pPr>
+        <w:ind w:left="3080" w:hanging="360"/>
+      </w:pPr>
+      <w:rPr>
+        <w:rFonts w:ascii="Symbol" w:hAnsi="Symbol" w:hint="default"/>
+      </w:rPr>
+    </w:lvl>
+    <w:lvl w:ilvl="4" w:tplc="40090003" w:tentative="1">
+      <w:start w:val="1"/>
+      <w:numFmt w:val="bullet"/>
+      <w:lvlText w:val="o"/>
+      <w:lvlJc w:val="left"/>
+      <w:pPr>
+        <w:ind w:left="3800" w:hanging="360"/>
+      </w:pPr>
+      <w:rPr>
+        <w:rFonts w:ascii="Courier New" w:hAnsi="Courier New" w:cs="Courier New" w:hint="default"/>
+      </w:rPr>
+    </w:lvl>
+    <w:lvl w:ilvl="5" w:tplc="40090005" w:tentative="1">
+      <w:start w:val="1"/>
+      <w:numFmt w:val="bullet"/>
+      <w:lvlText w:val=""/>
+      <w:lvlJc w:val="left"/>
+      <w:pPr>
+        <w:ind w:left="4520" w:hanging="360"/>
+      </w:pPr>
+      <w:rPr>
+        <w:rFonts w:ascii="Wingdings" w:hAnsi="Wingdings" w:hint="default"/>
+      </w:rPr>
+    </w:lvl>
+    <w:lvl w:ilvl="6" w:tplc="40090001" w:tentative="1">
+      <w:start w:val="1"/>
+      <w:numFmt w:val="bullet"/>
+      <w:lvlText w:val=""/>
+      <w:lvlJc w:val="left"/>
+      <w:pPr>
+        <w:ind w:left="5240" w:hanging="360"/>
+      </w:pPr>
+      <w:rPr>
+        <w:rFonts w:ascii="Symbol" w:hAnsi="Symbol" w:hint="default"/>
+      </w:rPr>
+    </w:lvl>
+    <w:lvl w:ilvl="7" w:tplc="40090003" w:tentative="1">
+      <w:start w:val="1"/>
+      <w:numFmt w:val="bullet"/>
+      <w:lvlText w:val="o"/>
+      <w:lvlJc w:val="left"/>
+      <w:pPr>
+        <w:ind w:left="5960" w:hanging="360"/>
+      </w:pPr>
+      <w:rPr>
+        <w:rFonts w:ascii="Courier New" w:hAnsi="Courier New" w:cs="Courier New" w:hint="default"/>
+      </w:rPr>
+    </w:lvl>
+    <w:lvl w:ilvl="8" w:tplc="40090005" w:tentative="1">
+      <w:start w:val="1"/>
+      <w:numFmt w:val="bullet"/>
+      <w:lvlText w:val=""/>
+      <w:lvlJc w:val="left"/>
+      <w:pPr>
+        <w:ind w:left="6680" w:hanging="360"/>
+      </w:pPr>
+      <w:rPr>
+        <w:rFonts w:ascii="Wingdings" w:hAnsi="Wingdings" w:hint="default"/>
+      </w:rPr>
+    </w:lvl>
+  </w:abstractNum>
+  <w:abstractNum w:abstractNumId="1" w15:restartNumberingAfterBreak="0">
     <w:nsid w:val="33E504B8"/>
     <w:multiLevelType w:val="hybridMultilevel"/>
     <w:tmpl w:val="6304F14E"/>
@@ -6047,7 +5795,7 @@
       </w:rPr>
     </w:lvl>
   </w:abstractNum>
-  <w:abstractNum w:abstractNumId="1" w15:restartNumberingAfterBreak="0">
+  <w:abstractNum w:abstractNumId="2" w15:restartNumberingAfterBreak="0">
     <w:nsid w:val="426324B2"/>
     <w:multiLevelType w:val="hybridMultilevel"/>
     <w:tmpl w:val="12E41B88"/>
@@ -6133,7 +5881,7 @@
       </w:pPr>
     </w:lvl>
   </w:abstractNum>
-  <w:abstractNum w:abstractNumId="2" w15:restartNumberingAfterBreak="0">
+  <w:abstractNum w:abstractNumId="3" w15:restartNumberingAfterBreak="0">
     <w:nsid w:val="462C5B0B"/>
     <w:multiLevelType w:val="hybridMultilevel"/>
     <w:tmpl w:val="9C760666"/>
@@ -6245,7 +5993,119 @@
       </w:rPr>
     </w:lvl>
   </w:abstractNum>
-  <w:abstractNum w:abstractNumId="3" w15:restartNumberingAfterBreak="0">
+  <w:abstractNum w:abstractNumId="4" w15:restartNumberingAfterBreak="0">
+    <w:nsid w:val="4B9E2415"/>
+    <w:multiLevelType w:val="hybridMultilevel"/>
+    <w:tmpl w:val="0D70CA76"/>
+    <w:lvl w:ilvl="0" w:tplc="BAB42B1A">
+      <w:numFmt w:val="bullet"/>
+      <w:lvlText w:val=""/>
+      <w:lvlJc w:val="left"/>
+      <w:pPr>
+        <w:ind w:left="560" w:hanging="360"/>
+      </w:pPr>
+      <w:rPr>
+        <w:rFonts w:ascii="Times New Roman" w:eastAsia="Times New Roman" w:hAnsi="Times New Roman" w:cs="Times New Roman" w:hint="default"/>
+      </w:rPr>
+    </w:lvl>
+    <w:lvl w:ilvl="1" w:tplc="40090003" w:tentative="1">
+      <w:start w:val="1"/>
+      <w:numFmt w:val="bullet"/>
+      <w:lvlText w:val="o"/>
+      <w:lvlJc w:val="left"/>
+      <w:pPr>
+        <w:ind w:left="1280" w:hanging="360"/>
+      </w:pPr>
+      <w:rPr>
+        <w:rFonts w:ascii="Courier New" w:hAnsi="Courier New" w:cs="Courier New" w:hint="default"/>
+      </w:rPr>
+    </w:lvl>
+    <w:lvl w:ilvl="2" w:tplc="40090005" w:tentative="1">
+      <w:start w:val="1"/>
+      <w:numFmt w:val="bullet"/>
+      <w:lvlText w:val=""/>
+      <w:lvlJc w:val="left"/>
+      <w:pPr>
+        <w:ind w:left="2000" w:hanging="360"/>
+      </w:pPr>
+      <w:rPr>
+        <w:rFonts w:ascii="Wingdings" w:hAnsi="Wingdings" w:hint="default"/>
+      </w:rPr>
+    </w:lvl>
+    <w:lvl w:ilvl="3" w:tplc="40090001" w:tentative="1">
+      <w:start w:val="1"/>
+      <w:numFmt w:val="bullet"/>
+      <w:lvlText w:val=""/>
+      <w:lvlJc w:val="left"/>
+      <w:pPr>
+        <w:ind w:left="2720" w:hanging="360"/>
+      </w:pPr>
+      <w:rPr>
+        <w:rFonts w:ascii="Symbol" w:hAnsi="Symbol" w:hint="default"/>
+      </w:rPr>
+    </w:lvl>
+    <w:lvl w:ilvl="4" w:tplc="40090003" w:tentative="1">
+      <w:start w:val="1"/>
+      <w:numFmt w:val="bullet"/>
+      <w:lvlText w:val="o"/>
+      <w:lvlJc w:val="left"/>
+      <w:pPr>
+        <w:ind w:left="3440" w:hanging="360"/>
+      </w:pPr>
+      <w:rPr>
+        <w:rFonts w:ascii="Courier New" w:hAnsi="Courier New" w:cs="Courier New" w:hint="default"/>
+      </w:rPr>
+    </w:lvl>
+    <w:lvl w:ilvl="5" w:tplc="40090005" w:tentative="1">
+      <w:start w:val="1"/>
+      <w:numFmt w:val="bullet"/>
+      <w:lvlText w:val=""/>
+      <w:lvlJc w:val="left"/>
+      <w:pPr>
+        <w:ind w:left="4160" w:hanging="360"/>
+      </w:pPr>
+      <w:rPr>
+        <w:rFonts w:ascii="Wingdings" w:hAnsi="Wingdings" w:hint="default"/>
+      </w:rPr>
+    </w:lvl>
+    <w:lvl w:ilvl="6" w:tplc="40090001" w:tentative="1">
+      <w:start w:val="1"/>
+      <w:numFmt w:val="bullet"/>
+      <w:lvlText w:val=""/>
+      <w:lvlJc w:val="left"/>
+      <w:pPr>
+        <w:ind w:left="4880" w:hanging="360"/>
+      </w:pPr>
+      <w:rPr>
+        <w:rFonts w:ascii="Symbol" w:hAnsi="Symbol" w:hint="default"/>
+      </w:rPr>
+    </w:lvl>
+    <w:lvl w:ilvl="7" w:tplc="40090003" w:tentative="1">
+      <w:start w:val="1"/>
+      <w:numFmt w:val="bullet"/>
+      <w:lvlText w:val="o"/>
+      <w:lvlJc w:val="left"/>
+      <w:pPr>
+        <w:ind w:left="5600" w:hanging="360"/>
+      </w:pPr>
+      <w:rPr>
+        <w:rFonts w:ascii="Courier New" w:hAnsi="Courier New" w:cs="Courier New" w:hint="default"/>
+      </w:rPr>
+    </w:lvl>
+    <w:lvl w:ilvl="8" w:tplc="40090005" w:tentative="1">
+      <w:start w:val="1"/>
+      <w:numFmt w:val="bullet"/>
+      <w:lvlText w:val=""/>
+      <w:lvlJc w:val="left"/>
+      <w:pPr>
+        <w:ind w:left="6320" w:hanging="360"/>
+      </w:pPr>
+      <w:rPr>
+        <w:rFonts w:ascii="Wingdings" w:hAnsi="Wingdings" w:hint="default"/>
+      </w:rPr>
+    </w:lvl>
+  </w:abstractNum>
+  <w:abstractNum w:abstractNumId="5" w15:restartNumberingAfterBreak="0">
     <w:nsid w:val="4C3563C0"/>
     <w:multiLevelType w:val="hybridMultilevel"/>
     <w:tmpl w:val="FBB0349E"/>
@@ -6331,7 +6191,7 @@
       </w:pPr>
     </w:lvl>
   </w:abstractNum>
-  <w:abstractNum w:abstractNumId="4" w15:restartNumberingAfterBreak="0">
+  <w:abstractNum w:abstractNumId="6" w15:restartNumberingAfterBreak="0">
     <w:nsid w:val="4EEC6933"/>
     <w:multiLevelType w:val="hybridMultilevel"/>
     <w:tmpl w:val="39D2A8E2"/>
@@ -6417,7 +6277,7 @@
       </w:pPr>
     </w:lvl>
   </w:abstractNum>
-  <w:abstractNum w:abstractNumId="5" w15:restartNumberingAfterBreak="0">
+  <w:abstractNum w:abstractNumId="7" w15:restartNumberingAfterBreak="0">
     <w:nsid w:val="58A1620D"/>
     <w:multiLevelType w:val="hybridMultilevel"/>
     <w:tmpl w:val="D3CCAF62"/>
@@ -6540,7 +6400,7 @@
       </w:rPr>
     </w:lvl>
   </w:abstractNum>
-  <w:abstractNum w:abstractNumId="6" w15:restartNumberingAfterBreak="0">
+  <w:abstractNum w:abstractNumId="8" w15:restartNumberingAfterBreak="0">
     <w:nsid w:val="6F3B0C67"/>
     <w:multiLevelType w:val="hybridMultilevel"/>
     <w:tmpl w:val="D3CCAF62"/>
@@ -6663,26 +6523,148 @@
       </w:rPr>
     </w:lvl>
   </w:abstractNum>
+  <w:abstractNum w:abstractNumId="9" w15:restartNumberingAfterBreak="0">
+    <w:nsid w:val="79E107FA"/>
+    <w:multiLevelType w:val="hybridMultilevel"/>
+    <w:tmpl w:val="76A87202"/>
+    <w:lvl w:ilvl="0" w:tplc="40090001">
+      <w:start w:val="1"/>
+      <w:numFmt w:val="bullet"/>
+      <w:lvlText w:val=""/>
+      <w:lvlJc w:val="left"/>
+      <w:pPr>
+        <w:ind w:left="560" w:hanging="360"/>
+      </w:pPr>
+      <w:rPr>
+        <w:rFonts w:ascii="Symbol" w:hAnsi="Symbol" w:hint="default"/>
+      </w:rPr>
+    </w:lvl>
+    <w:lvl w:ilvl="1" w:tplc="FFFFFFFF" w:tentative="1">
+      <w:start w:val="1"/>
+      <w:numFmt w:val="bullet"/>
+      <w:lvlText w:val="o"/>
+      <w:lvlJc w:val="left"/>
+      <w:pPr>
+        <w:ind w:left="1280" w:hanging="360"/>
+      </w:pPr>
+      <w:rPr>
+        <w:rFonts w:ascii="Courier New" w:hAnsi="Courier New" w:cs="Courier New" w:hint="default"/>
+      </w:rPr>
+    </w:lvl>
+    <w:lvl w:ilvl="2" w:tplc="FFFFFFFF" w:tentative="1">
+      <w:start w:val="1"/>
+      <w:numFmt w:val="bullet"/>
+      <w:lvlText w:val=""/>
+      <w:lvlJc w:val="left"/>
+      <w:pPr>
+        <w:ind w:left="2000" w:hanging="360"/>
+      </w:pPr>
+      <w:rPr>
+        <w:rFonts w:ascii="Wingdings" w:hAnsi="Wingdings" w:hint="default"/>
+      </w:rPr>
+    </w:lvl>
+    <w:lvl w:ilvl="3" w:tplc="FFFFFFFF" w:tentative="1">
+      <w:start w:val="1"/>
+      <w:numFmt w:val="bullet"/>
+      <w:lvlText w:val=""/>
+      <w:lvlJc w:val="left"/>
+      <w:pPr>
+        <w:ind w:left="2720" w:hanging="360"/>
+      </w:pPr>
+      <w:rPr>
+        <w:rFonts w:ascii="Symbol" w:hAnsi="Symbol" w:hint="default"/>
+      </w:rPr>
+    </w:lvl>
+    <w:lvl w:ilvl="4" w:tplc="FFFFFFFF" w:tentative="1">
+      <w:start w:val="1"/>
+      <w:numFmt w:val="bullet"/>
+      <w:lvlText w:val="o"/>
+      <w:lvlJc w:val="left"/>
+      <w:pPr>
+        <w:ind w:left="3440" w:hanging="360"/>
+      </w:pPr>
+      <w:rPr>
+        <w:rFonts w:ascii="Courier New" w:hAnsi="Courier New" w:cs="Courier New" w:hint="default"/>
+      </w:rPr>
+    </w:lvl>
+    <w:lvl w:ilvl="5" w:tplc="FFFFFFFF" w:tentative="1">
+      <w:start w:val="1"/>
+      <w:numFmt w:val="bullet"/>
+      <w:lvlText w:val=""/>
+      <w:lvlJc w:val="left"/>
+      <w:pPr>
+        <w:ind w:left="4160" w:hanging="360"/>
+      </w:pPr>
+      <w:rPr>
+        <w:rFonts w:ascii="Wingdings" w:hAnsi="Wingdings" w:hint="default"/>
+      </w:rPr>
+    </w:lvl>
+    <w:lvl w:ilvl="6" w:tplc="FFFFFFFF" w:tentative="1">
+      <w:start w:val="1"/>
+      <w:numFmt w:val="bullet"/>
+      <w:lvlText w:val=""/>
+      <w:lvlJc w:val="left"/>
+      <w:pPr>
+        <w:ind w:left="4880" w:hanging="360"/>
+      </w:pPr>
+      <w:rPr>
+        <w:rFonts w:ascii="Symbol" w:hAnsi="Symbol" w:hint="default"/>
+      </w:rPr>
+    </w:lvl>
+    <w:lvl w:ilvl="7" w:tplc="FFFFFFFF" w:tentative="1">
+      <w:start w:val="1"/>
+      <w:numFmt w:val="bullet"/>
+      <w:lvlText w:val="o"/>
+      <w:lvlJc w:val="left"/>
+      <w:pPr>
+        <w:ind w:left="5600" w:hanging="360"/>
+      </w:pPr>
+      <w:rPr>
+        <w:rFonts w:ascii="Courier New" w:hAnsi="Courier New" w:cs="Courier New" w:hint="default"/>
+      </w:rPr>
+    </w:lvl>
+    <w:lvl w:ilvl="8" w:tplc="FFFFFFFF" w:tentative="1">
+      <w:start w:val="1"/>
+      <w:numFmt w:val="bullet"/>
+      <w:lvlText w:val=""/>
+      <w:lvlJc w:val="left"/>
+      <w:pPr>
+        <w:ind w:left="6320" w:hanging="360"/>
+      </w:pPr>
+      <w:rPr>
+        <w:rFonts w:ascii="Wingdings" w:hAnsi="Wingdings" w:hint="default"/>
+      </w:rPr>
+    </w:lvl>
+  </w:abstractNum>
   <w:num w:numId="1" w16cid:durableId="1146707315">
+    <w:abstractNumId w:val="7"/>
+  </w:num>
+  <w:num w:numId="2" w16cid:durableId="419185324">
+    <w:abstractNumId w:val="1"/>
+  </w:num>
+  <w:num w:numId="3" w16cid:durableId="1802191860">
+    <w:abstractNumId w:val="8"/>
+  </w:num>
+  <w:num w:numId="4" w16cid:durableId="1615403631">
     <w:abstractNumId w:val="5"/>
   </w:num>
-  <w:num w:numId="2" w16cid:durableId="419185324">
+  <w:num w:numId="5" w16cid:durableId="94986838">
+    <w:abstractNumId w:val="2"/>
+  </w:num>
+  <w:num w:numId="6" w16cid:durableId="165024430">
+    <w:abstractNumId w:val="6"/>
+  </w:num>
+  <w:num w:numId="7" w16cid:durableId="1778867273">
+    <w:abstractNumId w:val="3"/>
+  </w:num>
+  <w:num w:numId="8" w16cid:durableId="448932967">
     <w:abstractNumId w:val="0"/>
   </w:num>
-  <w:num w:numId="3" w16cid:durableId="1802191860">
-    <w:abstractNumId w:val="6"/>
-  </w:num>
-  <w:num w:numId="4" w16cid:durableId="1615403631">
-    <w:abstractNumId w:val="3"/>
-  </w:num>
-  <w:num w:numId="5" w16cid:durableId="94986838">
-    <w:abstractNumId w:val="1"/>
-  </w:num>
-  <w:num w:numId="6" w16cid:durableId="165024430">
+  <w:num w:numId="9" w16cid:durableId="1063404420">
     <w:abstractNumId w:val="4"/>
   </w:num>
-  <w:num w:numId="7" w16cid:durableId="1778867273">
-    <w:abstractNumId w:val="2"/>
+  <w:num w:numId="10" w16cid:durableId="816992580">
+    <w:abstractNumId w:val="9"/>
   </w:num>
 </w:numbering>
 </file>

</xml_diff>